<commit_message>
Revised to include link to parallax documentation
</commit_message>
<xml_diff>
--- a/sites/all/themes/bluemasters 7/Theme Documentation.docx
+++ b/sites/all/themes/bluemasters 7/Theme Documentation.docx
@@ -1814,7 +1814,7 @@
           <w:noProof/>
         </w:rPr>
         <w:drawing>
-          <wp:inline distT="0" distB="0" distL="0" distR="0" wp14:anchorId="023CB7C3" wp14:editId="6E62666A">
+          <wp:inline distT="0" distB="0" distL="0" distR="0" wp14:anchorId="023CB7C3" wp14:editId="77D4623A">
             <wp:extent cx="2146150" cy="2171700"/>
             <wp:effectExtent l="0" t="0" r="0" b="0"/>
             <wp:docPr id="9" name="Picture 8" descr="Macintosh HD:Users:SheenaBittner:Desktop:Screen Shot 2014-04-22 at 8.56.47 PM.png"/>
@@ -2176,6 +2176,8 @@
         </w:rPr>
         <w:t xml:space="preserve">    &lt;/div&gt;</w:t>
       </w:r>
+      <w:bookmarkStart w:id="0" w:name="_GoBack"/>
+      <w:bookmarkEnd w:id="0"/>
     </w:p>
     <w:p>
       <w:pPr>
@@ -2189,21 +2191,6 @@
     <w:p>
       <w:pPr>
         <w:rPr>
-          <w:rFonts w:asciiTheme="majorHAnsi" w:eastAsia="Times New Roman" w:hAnsiTheme="majorHAnsi" w:cs="Times New Roman"/>
-          <w:b/>
-        </w:rPr>
-      </w:pPr>
-      <w:r>
-        <w:rPr>
-          <w:rFonts w:asciiTheme="majorHAnsi" w:eastAsia="Times New Roman" w:hAnsiTheme="majorHAnsi" w:cs="Times New Roman"/>
-          <w:b/>
-        </w:rPr>
-        <w:t>Natural Language Form</w:t>
-      </w:r>
-    </w:p>
-    <w:p>
-      <w:pPr>
-        <w:rPr>
           <w:rFonts w:ascii="Times" w:eastAsia="Times New Roman" w:hAnsi="Times" w:cs="Times New Roman"/>
           <w:sz w:val="20"/>
           <w:szCs w:val="20"/>
@@ -2215,17 +2202,9 @@
           <w:noProof/>
         </w:rPr>
         <w:drawing>
-          <wp:anchor distT="0" distB="0" distL="114300" distR="114300" simplePos="0" relativeHeight="251658240" behindDoc="1" locked="0" layoutInCell="1" allowOverlap="1" wp14:anchorId="4FFFE1A7" wp14:editId="268098DD">
-            <wp:simplePos x="0" y="0"/>
-            <wp:positionH relativeFrom="margin">
-              <wp:posOffset>0</wp:posOffset>
-            </wp:positionH>
-            <wp:positionV relativeFrom="margin">
-              <wp:posOffset>7200900</wp:posOffset>
-            </wp:positionV>
+          <wp:inline distT="0" distB="0" distL="0" distR="0" wp14:anchorId="78400334" wp14:editId="64F551A8">
             <wp:extent cx="3429000" cy="1447800"/>
             <wp:effectExtent l="0" t="0" r="0" b="0"/>
-            <wp:wrapNone/>
             <wp:docPr id="10" name="Picture 9" descr="Macintosh HD:Users:SheenaBittner:Desktop:Screen Shot 2014-04-22 at 9.00.08 PM.png"/>
             <wp:cNvGraphicFramePr>
               <a:graphicFrameLocks xmlns:a="http://schemas.openxmlformats.org/drawingml/2006/main" noChangeAspect="1"/>
@@ -2268,15 +2247,33 @@
                 </pic:pic>
               </a:graphicData>
             </a:graphic>
-            <wp14:sizeRelH relativeFrom="margin">
-              <wp14:pctWidth>0</wp14:pctWidth>
-            </wp14:sizeRelH>
-            <wp14:sizeRelV relativeFrom="margin">
-              <wp14:pctHeight>0</wp14:pctHeight>
-            </wp14:sizeRelV>
-          </wp:anchor>
+          </wp:inline>
         </w:drawing>
       </w:r>
+    </w:p>
+    <w:p>
+      <w:pPr>
+        <w:rPr>
+          <w:rFonts w:asciiTheme="majorHAnsi" w:eastAsia="Times New Roman" w:hAnsiTheme="majorHAnsi" w:cs="Times New Roman"/>
+          <w:b/>
+        </w:rPr>
+      </w:pPr>
+      <w:r>
+        <w:rPr>
+          <w:rFonts w:asciiTheme="majorHAnsi" w:eastAsia="Times New Roman" w:hAnsiTheme="majorHAnsi" w:cs="Times New Roman"/>
+          <w:b/>
+        </w:rPr>
+        <w:t>Natural Language Form</w:t>
+      </w:r>
+    </w:p>
+    <w:p>
+      <w:pPr>
+        <w:rPr>
+          <w:rFonts w:ascii="Times" w:eastAsia="Times New Roman" w:hAnsi="Times" w:cs="Times New Roman"/>
+          <w:sz w:val="20"/>
+          <w:szCs w:val="20"/>
+        </w:rPr>
+      </w:pPr>
       <w:r>
         <w:tab/>
       </w:r>
@@ -2318,6 +2315,230 @@
         <w:tab/>
       </w:r>
       <w:r>
+        <w:t xml:space="preserve">OMG! I think your work is </w:t>
+      </w:r>
+    </w:p>
+    <w:p>
+      <w:r>
+        <w:t>&lt;</w:t>
+      </w:r>
+      <w:proofErr w:type="gramStart"/>
+      <w:r>
+        <w:t>select</w:t>
+      </w:r>
+      <w:proofErr w:type="gramEnd"/>
+      <w:r>
+        <w:t>&gt;</w:t>
+      </w:r>
+      <w:r>
+        <w:t xml:space="preserve"> </w:t>
+      </w:r>
+    </w:p>
+    <w:p>
+      <w:r>
+        <w:t>&lt;</w:t>
+      </w:r>
+      <w:proofErr w:type="gramStart"/>
+      <w:r>
+        <w:t>option</w:t>
+      </w:r>
+      <w:proofErr w:type="gramEnd"/>
+      <w:r>
+        <w:t xml:space="preserve"> value="1" selected&gt;choose adjective&lt;/option&gt;</w:t>
+      </w:r>
+    </w:p>
+    <w:p>
+      <w:r>
+        <w:t>&lt;</w:t>
+      </w:r>
+      <w:proofErr w:type="gramStart"/>
+      <w:r>
+        <w:t>option</w:t>
+      </w:r>
+      <w:proofErr w:type="gramEnd"/>
+      <w:r>
+        <w:t xml:space="preserve"> value="2"&gt;Fantastic&lt;/option&gt;</w:t>
+      </w:r>
+    </w:p>
+    <w:p>
+      <w:r>
+        <w:t>&lt;</w:t>
+      </w:r>
+      <w:proofErr w:type="gramStart"/>
+      <w:r>
+        <w:t>option</w:t>
+      </w:r>
+      <w:proofErr w:type="gramEnd"/>
+      <w:r>
+        <w:t xml:space="preserve"> value="3"&gt;Awesome&lt;/option&gt;</w:t>
+      </w:r>
+    </w:p>
+    <w:p>
+      <w:r>
+        <w:t>&lt;</w:t>
+      </w:r>
+      <w:proofErr w:type="gramStart"/>
+      <w:r>
+        <w:t>option</w:t>
+      </w:r>
+      <w:proofErr w:type="gramEnd"/>
+      <w:r>
+        <w:t xml:space="preserve"> value="4"&gt;the best ever&lt;/option&gt;</w:t>
+      </w:r>
+    </w:p>
+    <w:p>
+      <w:r>
+        <w:t>&lt;</w:t>
+      </w:r>
+      <w:proofErr w:type="gramStart"/>
+      <w:r>
+        <w:t>option</w:t>
+      </w:r>
+      <w:proofErr w:type="gramEnd"/>
+      <w:r>
+        <w:t xml:space="preserve"> value="2"&gt;meh.. </w:t>
+      </w:r>
+      <w:proofErr w:type="gramStart"/>
+      <w:r>
+        <w:t>it</w:t>
+      </w:r>
+      <w:proofErr w:type="gramEnd"/>
+      <w:r>
+        <w:t xml:space="preserve"> was ok&lt;/option&gt;</w:t>
+      </w:r>
+    </w:p>
+    <w:p>
+      <w:r>
+        <w:t>&lt;/select&gt; please talk to me via &lt;select&gt;</w:t>
+      </w:r>
+    </w:p>
+    <w:p>
+      <w:r>
+        <w:t>&lt;</w:t>
+      </w:r>
+      <w:proofErr w:type="gramStart"/>
+      <w:r>
+        <w:t>option</w:t>
+      </w:r>
+      <w:proofErr w:type="gramEnd"/>
+      <w:r>
+        <w:t xml:space="preserve"> value="1" selected&gt;contact&lt;/option&gt;</w:t>
+      </w:r>
+    </w:p>
+    <w:p>
+      <w:r>
+        <w:t>&lt;</w:t>
+      </w:r>
+      <w:proofErr w:type="gramStart"/>
+      <w:r>
+        <w:t>option</w:t>
+      </w:r>
+      <w:proofErr w:type="gramEnd"/>
+      <w:r>
+        <w:t xml:space="preserve"> value="2"&gt;call&lt;/option&gt;</w:t>
+      </w:r>
+    </w:p>
+    <w:p>
+      <w:r>
+        <w:t>&lt;</w:t>
+      </w:r>
+      <w:proofErr w:type="gramStart"/>
+      <w:r>
+        <w:t>option</w:t>
+      </w:r>
+      <w:proofErr w:type="gramEnd"/>
+      <w:r>
+        <w:t xml:space="preserve"> value="3"&gt;email&lt;/option&gt;</w:t>
+      </w:r>
+    </w:p>
+    <w:p>
+      <w:r>
+        <w:t>&lt;</w:t>
+      </w:r>
+      <w:proofErr w:type="gramStart"/>
+      <w:r>
+        <w:t>option</w:t>
+      </w:r>
+      <w:proofErr w:type="gramEnd"/>
+      <w:r>
+        <w:t xml:space="preserve"> value="4"&gt;snail mail&lt;/option&gt;</w:t>
+      </w:r>
+    </w:p>
+    <w:p>
+      <w:r>
+        <w:t>&lt;</w:t>
+      </w:r>
+      <w:proofErr w:type="gramStart"/>
+      <w:r>
+        <w:t>option</w:t>
+      </w:r>
+      <w:proofErr w:type="gramEnd"/>
+      <w:r>
+        <w:t xml:space="preserve"> value="2"&gt;</w:t>
+      </w:r>
+      <w:proofErr w:type="spellStart"/>
+      <w:r>
+        <w:t>messager</w:t>
+      </w:r>
+      <w:proofErr w:type="spellEnd"/>
+      <w:r>
+        <w:t xml:space="preserve"> pigeon&lt;/option&gt;</w:t>
+      </w:r>
+    </w:p>
+    <w:p>
+      <w:r>
+        <w:t>&lt;/select&gt;me at &lt;input type="text" value="" placeholder="contact info"/&gt; by the way my name is &lt;input type="text" value="" placeholder="(best name ever)" /&gt;</w:t>
+      </w:r>
+    </w:p>
+    <w:p>
+      <w:r>
+        <w:t>&lt;</w:t>
+      </w:r>
+      <w:proofErr w:type="gramStart"/>
+      <w:r>
+        <w:t>div</w:t>
+      </w:r>
+      <w:proofErr w:type="gramEnd"/>
+      <w:r>
+        <w:t xml:space="preserve"> class="</w:t>
+      </w:r>
+      <w:proofErr w:type="spellStart"/>
+      <w:r>
+        <w:t>nl</w:t>
+      </w:r>
+      <w:proofErr w:type="spellEnd"/>
+      <w:r>
+        <w:t>-submit-wrap"&gt;</w:t>
+      </w:r>
+    </w:p>
+    <w:p>
+      <w:r>
+        <w:t>&lt;</w:t>
+      </w:r>
+      <w:proofErr w:type="gramStart"/>
+      <w:r>
+        <w:t>button</w:t>
+      </w:r>
+      <w:proofErr w:type="gramEnd"/>
+      <w:r>
+        <w:t xml:space="preserve"> class="</w:t>
+      </w:r>
+      <w:proofErr w:type="spellStart"/>
+      <w:r>
+        <w:t>nl</w:t>
+      </w:r>
+      <w:proofErr w:type="spellEnd"/>
+      <w:r>
+        <w:t>-submit" type="submit"&gt;Send!&lt;/button&gt;</w:t>
+      </w:r>
+    </w:p>
+    <w:p>
+      <w:r>
+        <w:t>&lt;/div&gt;</w:t>
+      </w:r>
+    </w:p>
+    <w:p>
+      <w:r>
         <w:tab/>
       </w:r>
       <w:r>
@@ -2328,476 +2549,13 @@
       </w:r>
       <w:r>
         <w:tab/>
-        <w:t>OMG! I think your work is &lt;select&gt;</w:t>
-      </w:r>
-    </w:p>
-    <w:p>
+      </w:r>
       <w:r>
         <w:tab/>
       </w:r>
-      <w:r>
-        <w:tab/>
-      </w:r>
-      <w:r>
-        <w:tab/>
-      </w:r>
-      <w:r>
-        <w:tab/>
-      </w:r>
-      <w:r>
-        <w:tab/>
-      </w:r>
-      <w:r>
-        <w:tab/>
-        <w:t>&lt;</w:t>
-      </w:r>
-      <w:proofErr w:type="gramStart"/>
-      <w:r>
-        <w:t>option</w:t>
-      </w:r>
-      <w:proofErr w:type="gramEnd"/>
-      <w:r>
-        <w:t xml:space="preserve"> value="1" selected&gt;choose adjective&lt;/option&gt;</w:t>
-      </w:r>
-    </w:p>
-    <w:p>
-      <w:r>
-        <w:tab/>
-      </w:r>
-      <w:r>
-        <w:tab/>
-      </w:r>
-      <w:r>
-        <w:tab/>
-      </w:r>
-      <w:r>
-        <w:tab/>
-      </w:r>
-      <w:r>
-        <w:tab/>
-      </w:r>
-      <w:r>
-        <w:tab/>
-        <w:t>&lt;</w:t>
-      </w:r>
-      <w:proofErr w:type="gramStart"/>
-      <w:r>
-        <w:t>option</w:t>
-      </w:r>
-      <w:proofErr w:type="gramEnd"/>
-      <w:r>
-        <w:t xml:space="preserve"> value="2"&gt;Fantastic&lt;/option&gt;</w:t>
-      </w:r>
-    </w:p>
-    <w:p>
-      <w:r>
-        <w:tab/>
-      </w:r>
-      <w:r>
-        <w:tab/>
-      </w:r>
-      <w:r>
-        <w:tab/>
-      </w:r>
-      <w:r>
-        <w:tab/>
-      </w:r>
-      <w:r>
-        <w:tab/>
-      </w:r>
-      <w:r>
-        <w:tab/>
-        <w:t>&lt;</w:t>
-      </w:r>
-      <w:proofErr w:type="gramStart"/>
-      <w:r>
-        <w:t>option</w:t>
-      </w:r>
-      <w:proofErr w:type="gramEnd"/>
-      <w:r>
-        <w:t xml:space="preserve"> value="3"&gt;Awesome&lt;/option&gt;</w:t>
-      </w:r>
-    </w:p>
-    <w:p>
-      <w:r>
-        <w:tab/>
-      </w:r>
-      <w:r>
-        <w:tab/>
-      </w:r>
-      <w:r>
-        <w:tab/>
-      </w:r>
-      <w:r>
-        <w:tab/>
-      </w:r>
-      <w:r>
-        <w:tab/>
-      </w:r>
-      <w:r>
-        <w:tab/>
-        <w:t>&lt;</w:t>
-      </w:r>
-      <w:proofErr w:type="gramStart"/>
-      <w:r>
-        <w:t>option</w:t>
-      </w:r>
-      <w:proofErr w:type="gramEnd"/>
-      <w:r>
-        <w:t xml:space="preserve"> value="4"&gt;the best ever&lt;/option&gt;</w:t>
-      </w:r>
-    </w:p>
-    <w:p>
-      <w:r>
-        <w:tab/>
-      </w:r>
-      <w:r>
-        <w:tab/>
-      </w:r>
-      <w:r>
-        <w:tab/>
-      </w:r>
-      <w:r>
-        <w:tab/>
-      </w:r>
-      <w:r>
-        <w:tab/>
-      </w:r>
-      <w:r>
-        <w:tab/>
-        <w:t>&lt;</w:t>
-      </w:r>
-      <w:proofErr w:type="gramStart"/>
-      <w:r>
-        <w:t>option</w:t>
-      </w:r>
-      <w:proofErr w:type="gramEnd"/>
-      <w:r>
-        <w:t xml:space="preserve"> value="2"&gt;meh.. </w:t>
-      </w:r>
-      <w:proofErr w:type="gramStart"/>
-      <w:r>
-        <w:t>it</w:t>
-      </w:r>
-      <w:proofErr w:type="gramEnd"/>
-      <w:r>
-        <w:t xml:space="preserve"> was ok&lt;/option&gt;&lt;/select&gt; please talk to me via &lt;select&gt;</w:t>
-      </w:r>
-    </w:p>
-    <w:p>
-      <w:r>
-        <w:tab/>
-      </w:r>
-      <w:r>
-        <w:tab/>
-      </w:r>
-      <w:r>
-        <w:tab/>
-      </w:r>
-      <w:r>
-        <w:tab/>
-      </w:r>
-      <w:r>
-        <w:tab/>
-      </w:r>
-      <w:r>
-        <w:tab/>
-        <w:t>&lt;</w:t>
-      </w:r>
-      <w:proofErr w:type="gramStart"/>
-      <w:r>
-        <w:t>option</w:t>
-      </w:r>
-      <w:proofErr w:type="gramEnd"/>
-      <w:r>
-        <w:t xml:space="preserve"> value="1" selected&gt;contact&lt;/option&gt;</w:t>
-      </w:r>
-    </w:p>
-    <w:p>
-      <w:r>
-        <w:tab/>
-      </w:r>
-      <w:r>
-        <w:tab/>
-      </w:r>
-      <w:r>
-        <w:tab/>
-      </w:r>
-      <w:r>
-        <w:tab/>
-      </w:r>
-      <w:r>
-        <w:tab/>
-      </w:r>
-      <w:r>
-        <w:tab/>
-        <w:t>&lt;</w:t>
-      </w:r>
-      <w:proofErr w:type="gramStart"/>
-      <w:r>
-        <w:t>option</w:t>
-      </w:r>
-      <w:proofErr w:type="gramEnd"/>
-      <w:r>
-        <w:t xml:space="preserve"> value="2"&gt;call&lt;/option&gt;</w:t>
-      </w:r>
-    </w:p>
-    <w:p>
-      <w:r>
-        <w:tab/>
-      </w:r>
-      <w:r>
-        <w:tab/>
-      </w:r>
-      <w:r>
-        <w:tab/>
-      </w:r>
-      <w:r>
-        <w:tab/>
-      </w:r>
-      <w:r>
-        <w:tab/>
-      </w:r>
-      <w:r>
-        <w:tab/>
-        <w:t>&lt;</w:t>
-      </w:r>
-      <w:proofErr w:type="gramStart"/>
-      <w:r>
-        <w:t>option</w:t>
-      </w:r>
-      <w:proofErr w:type="gramEnd"/>
-      <w:r>
-        <w:t xml:space="preserve"> value="3"&gt;email&lt;/option&gt;</w:t>
-      </w:r>
-    </w:p>
-    <w:p>
-      <w:r>
-        <w:tab/>
-      </w:r>
-      <w:r>
-        <w:tab/>
-      </w:r>
-      <w:r>
-        <w:tab/>
-      </w:r>
-      <w:r>
-        <w:tab/>
-      </w:r>
-      <w:r>
-        <w:tab/>
-      </w:r>
-      <w:r>
-        <w:tab/>
-        <w:t>&lt;</w:t>
-      </w:r>
-      <w:proofErr w:type="gramStart"/>
-      <w:r>
-        <w:t>option</w:t>
-      </w:r>
-      <w:proofErr w:type="gramEnd"/>
-      <w:r>
-        <w:t xml:space="preserve"> value="4"&gt;snail mail&lt;/option&gt;</w:t>
-      </w:r>
-    </w:p>
-    <w:p>
-      <w:r>
-        <w:tab/>
-      </w:r>
-      <w:r>
-        <w:tab/>
-      </w:r>
-      <w:r>
-        <w:tab/>
-      </w:r>
-      <w:r>
-        <w:tab/>
-      </w:r>
-      <w:r>
-        <w:tab/>
-      </w:r>
-      <w:r>
-        <w:tab/>
-        <w:t>&lt;</w:t>
-      </w:r>
-      <w:proofErr w:type="gramStart"/>
-      <w:r>
-        <w:t>option</w:t>
-      </w:r>
-      <w:proofErr w:type="gramEnd"/>
-      <w:r>
-        <w:t xml:space="preserve"> value="2"&gt;</w:t>
-      </w:r>
-      <w:proofErr w:type="spellStart"/>
-      <w:r>
-        <w:t>messager</w:t>
-      </w:r>
-      <w:proofErr w:type="spellEnd"/>
-      <w:r>
-        <w:t xml:space="preserve"> pigeon&lt;/option&gt;</w:t>
-      </w:r>
-    </w:p>
-    <w:p>
-      <w:r>
-        <w:tab/>
-      </w:r>
-      <w:r>
-        <w:tab/>
-      </w:r>
-      <w:r>
-        <w:tab/>
-      </w:r>
-      <w:r>
-        <w:tab/>
-      </w:r>
-      <w:r>
-        <w:tab/>
-        <w:t>&lt;/select&gt;</w:t>
-      </w:r>
-    </w:p>
-    <w:p>
-      <w:r>
-        <w:tab/>
-      </w:r>
-      <w:r>
-        <w:tab/>
-      </w:r>
-      <w:r>
-        <w:tab/>
-      </w:r>
-      <w:r>
-        <w:tab/>
-      </w:r>
-      <w:r>
-        <w:tab/>
-      </w:r>
-      <w:proofErr w:type="gramStart"/>
-      <w:r>
-        <w:t>me</w:t>
-      </w:r>
-      <w:proofErr w:type="gramEnd"/>
-      <w:r>
-        <w:t xml:space="preserve"> at &lt;input type="text" value="" placeholder="contact info"/&gt; by the way my name is &lt;input type="text" value="" placeholder="(best name ever)" /&gt;</w:t>
-      </w:r>
-    </w:p>
-    <w:p>
-      <w:r>
-        <w:tab/>
-      </w:r>
-      <w:r>
-        <w:tab/>
-      </w:r>
-      <w:r>
-        <w:tab/>
-      </w:r>
-      <w:r>
-        <w:tab/>
-      </w:r>
-      <w:r>
-        <w:tab/>
-        <w:t>&lt;</w:t>
-      </w:r>
-      <w:proofErr w:type="gramStart"/>
-      <w:r>
-        <w:t>div</w:t>
-      </w:r>
-      <w:proofErr w:type="gramEnd"/>
-      <w:r>
-        <w:t xml:space="preserve"> class="</w:t>
-      </w:r>
-      <w:proofErr w:type="spellStart"/>
-      <w:r>
-        <w:t>nl</w:t>
-      </w:r>
-      <w:proofErr w:type="spellEnd"/>
-      <w:r>
-        <w:t>-submit-wrap"&gt;</w:t>
-      </w:r>
-    </w:p>
-    <w:p>
-      <w:r>
-        <w:tab/>
-      </w:r>
-      <w:r>
-        <w:tab/>
-      </w:r>
-      <w:r>
-        <w:tab/>
-      </w:r>
-      <w:r>
-        <w:tab/>
-      </w:r>
-      <w:r>
-        <w:tab/>
-      </w:r>
-      <w:r>
-        <w:tab/>
-        <w:t>&lt;</w:t>
-      </w:r>
-      <w:proofErr w:type="gramStart"/>
-      <w:r>
-        <w:t>button</w:t>
-      </w:r>
-      <w:proofErr w:type="gramEnd"/>
-      <w:r>
-        <w:t xml:space="preserve"> class="</w:t>
-      </w:r>
-      <w:proofErr w:type="spellStart"/>
-      <w:r>
-        <w:t>nl</w:t>
-      </w:r>
-      <w:proofErr w:type="spellEnd"/>
-      <w:r>
-        <w:t>-submit" type="submit"&gt;Send!&lt;/button&gt;</w:t>
-      </w:r>
-    </w:p>
-    <w:p>
-      <w:r>
-        <w:tab/>
-      </w:r>
-      <w:r>
-        <w:tab/>
-      </w:r>
-      <w:r>
-        <w:tab/>
-      </w:r>
-      <w:r>
-        <w:tab/>
-      </w:r>
-      <w:r>
-        <w:tab/>
-        <w:t>&lt;/div&gt;</w:t>
-      </w:r>
-    </w:p>
-    <w:p>
-      <w:r>
-        <w:tab/>
-      </w:r>
-      <w:r>
-        <w:tab/>
-      </w:r>
-      <w:r>
-        <w:tab/>
-      </w:r>
-      <w:r>
-        <w:tab/>
-      </w:r>
-      <w:r>
-        <w:tab/>
-      </w:r>
-    </w:p>
-    <w:p>
-      <w:r>
-        <w:tab/>
-      </w:r>
-      <w:r>
-        <w:tab/>
-      </w:r>
-      <w:r>
-        <w:tab/>
-      </w:r>
-      <w:r>
-        <w:tab/>
+    </w:p>
+    <w:p>
+      <w:r>
         <w:t>&lt;/form&gt;</w:t>
       </w:r>
     </w:p>
@@ -5051,13 +4809,7 @@
     <w:p>
       <w:proofErr w:type="gramStart"/>
       <w:r>
-        <w:t>{</w:t>
-      </w:r>
-      <w:r>
-        <w:t xml:space="preserve"> </w:t>
-      </w:r>
-      <w:r>
-        <w:t>padding</w:t>
+        <w:t>{ padding</w:t>
       </w:r>
       <w:proofErr w:type="gramEnd"/>
       <w:r>
@@ -5134,7 +4886,6 @@
     <w:p/>
     <w:p/>
     <w:p>
-      <w:bookmarkStart w:id="0" w:name="_GoBack"/>
       <w:r>
         <w:rPr>
           <w:highlight w:val="yellow"/>
@@ -5142,7 +4893,6 @@
         <w:t>For ease of Code readability and copy and paste ability please refer to the Theme_Documentation.txt located in this theme.</w:t>
       </w:r>
     </w:p>
-    <w:bookmarkEnd w:id="0"/>
     <w:sectPr>
       <w:pgSz w:w="12240" w:h="15840"/>
       <w:pgMar w:top="1440" w:right="1800" w:bottom="1440" w:left="1800" w:header="720" w:footer="720" w:gutter="0"/>

</xml_diff>